<commit_message>
Auto commit by docx2md
</commit_message>
<xml_diff>
--- a/test.docx
+++ b/test.docx
@@ -38,11 +38,6 @@
     </w:p>
     <w:p/>
     <w:p>
-      <w:pPr>
-        <w:rPr>
-          <w:rFonts w:hint="eastAsia"/>
-        </w:rPr>
-      </w:pPr>
       <w:r>
         <w:t>Word</w:t>
       </w:r>
@@ -86,15 +81,46 @@
     <w:p>
       <w:pPr>
         <w:pStyle w:val="2"/>
-        <w:rPr>
-          <w:rFonts w:hint="eastAsia"/>
-        </w:rPr>
       </w:pPr>
       <w:r>
         <w:rPr>
           <w:rFonts w:hint="eastAsia"/>
         </w:rPr>
         <w:t>はじめに</w:t>
+      </w:r>
+    </w:p>
+    <w:p>
+      <w:r>
+        <w:rPr>
+          <w:rFonts w:hint="eastAsia"/>
+        </w:rPr>
+        <w:t>こんにちは。論文執筆中の上</w:t>
+      </w:r>
+      <w:proofErr w:type="gramStart"/>
+      <w:r>
+        <w:rPr>
+          <w:rFonts w:hint="eastAsia"/>
+        </w:rPr>
+        <w:t>ちょです</w:t>
+      </w:r>
+      <w:proofErr w:type="gramEnd"/>
+      <w:r>
+        <w:rPr>
+          <w:rFonts w:hint="eastAsia"/>
+        </w:rPr>
+        <w:t>。</w:t>
+      </w:r>
+    </w:p>
+    <w:p/>
+    <w:p>
+      <w:pPr>
+        <w:pStyle w:val="2"/>
+      </w:pPr>
+      <w:r>
+        <w:rPr>
+          <w:rFonts w:hint="eastAsia"/>
+        </w:rPr>
+        <w:t>おわり</w:t>
       </w:r>
     </w:p>
     <w:p>
@@ -107,21 +133,7 @@
         <w:rPr>
           <w:rFonts w:hint="eastAsia"/>
         </w:rPr>
-        <w:t>こんにちは。論文執筆中の上</w:t>
-      </w:r>
-      <w:proofErr w:type="gramStart"/>
-      <w:r>
-        <w:rPr>
-          <w:rFonts w:hint="eastAsia"/>
-        </w:rPr>
-        <w:t>ちょです</w:t>
-      </w:r>
-      <w:proofErr w:type="gramEnd"/>
-      <w:r>
-        <w:rPr>
-          <w:rFonts w:hint="eastAsia"/>
-        </w:rPr>
-        <w:t>。</w:t>
+        <w:t>頑張ってブログ書いたのでよかったら読んでね。</w:t>
       </w:r>
     </w:p>
     <w:sectPr>

</xml_diff>